<commit_message>
database added, and project doc file
</commit_message>
<xml_diff>
--- a/ICT_complaint.docx
+++ b/ICT_complaint.docx
@@ -18,13 +18,88 @@
           <w:sz w:val="36"/>
           <w:szCs w:val="36"/>
         </w:rPr>
-        <w:t>Login page</w:t>
-      </w:r>
-    </w:p>
-    <w:p>
-      <w:r>
-        <w:t>Put user name and password</w:t>
-      </w:r>
+        <w:t xml:space="preserve">Login </w:t>
+      </w:r>
+      <w:r>
+        <w:rPr>
+          <w:b/>
+          <w:bCs/>
+          <w:sz w:val="36"/>
+          <w:szCs w:val="36"/>
+        </w:rPr>
+        <w:t>Screen</w:t>
+      </w:r>
+    </w:p>
+    <w:p>
+      <w:pPr>
+        <w:rPr>
+          <w:rFonts w:ascii="Times New Roman" w:hAnsi="Times New Roman" w:cs="Times New Roman"/>
+          <w:color w:val="000000" w:themeColor="text1"/>
+          <w:sz w:val="32"/>
+          <w:szCs w:val="32"/>
+        </w:rPr>
+      </w:pPr>
+      <w:r>
+        <w:rPr>
+          <w:rFonts w:ascii="Times New Roman" w:hAnsi="Times New Roman" w:cs="Times New Roman"/>
+          <w:color w:val="000000" w:themeColor="text1"/>
+          <w:sz w:val="32"/>
+          <w:szCs w:val="32"/>
+        </w:rPr>
+        <w:t xml:space="preserve">This is our Login page where </w:t>
+      </w:r>
+      <w:proofErr w:type="gramStart"/>
+      <w:r>
+        <w:rPr>
+          <w:rFonts w:ascii="Times New Roman" w:hAnsi="Times New Roman" w:cs="Times New Roman"/>
+          <w:color w:val="000000" w:themeColor="text1"/>
+          <w:sz w:val="32"/>
+          <w:szCs w:val="32"/>
+        </w:rPr>
+        <w:t>Admin</w:t>
+      </w:r>
+      <w:r>
+        <w:rPr>
+          <w:rFonts w:ascii="Times New Roman" w:hAnsi="Times New Roman" w:cs="Times New Roman"/>
+          <w:color w:val="000000" w:themeColor="text1"/>
+          <w:sz w:val="32"/>
+          <w:szCs w:val="32"/>
+        </w:rPr>
+        <w:t xml:space="preserve"> </w:t>
+      </w:r>
+      <w:r>
+        <w:rPr>
+          <w:rFonts w:ascii="Times New Roman" w:hAnsi="Times New Roman" w:cs="Times New Roman"/>
+          <w:color w:val="000000" w:themeColor="text1"/>
+          <w:sz w:val="32"/>
+          <w:szCs w:val="32"/>
+        </w:rPr>
+        <w:t xml:space="preserve"> </w:t>
+      </w:r>
+      <w:r>
+        <w:rPr>
+          <w:rFonts w:ascii="Times New Roman" w:hAnsi="Times New Roman" w:cs="Times New Roman"/>
+          <w:color w:val="000000" w:themeColor="text1"/>
+          <w:sz w:val="32"/>
+          <w:szCs w:val="32"/>
+        </w:rPr>
+        <w:t>can</w:t>
+      </w:r>
+      <w:proofErr w:type="gramEnd"/>
+      <w:r>
+        <w:rPr>
+          <w:rFonts w:ascii="Times New Roman" w:hAnsi="Times New Roman" w:cs="Times New Roman"/>
+          <w:color w:val="000000" w:themeColor="text1"/>
+          <w:sz w:val="32"/>
+          <w:szCs w:val="32"/>
+        </w:rPr>
+        <w:t xml:space="preserve"> login. </w:t>
+      </w:r>
+    </w:p>
+    <w:p>
+      <w:pPr>
+        <w:jc w:val="center"/>
+      </w:pPr>
       <w:r>
         <w:br/>
       </w:r>
@@ -69,29 +144,438 @@
         </w:drawing>
       </w:r>
     </w:p>
-    <w:p/>
-    <w:p/>
-    <w:p/>
-    <w:p/>
-    <w:p/>
-    <w:p/>
-    <w:p/>
-    <w:p/>
-    <w:p/>
-    <w:p/>
-    <w:p/>
-    <w:p/>
-    <w:p/>
-    <w:p>
-      <w:r>
-        <w:lastRenderedPageBreak/>
+    <w:p>
+      <w:pPr>
+        <w:rPr>
+          <w:rFonts w:ascii="Times New Roman" w:hAnsi="Times New Roman" w:cs="Times New Roman"/>
+          <w:b/>
+          <w:color w:val="000000" w:themeColor="text1"/>
+          <w:sz w:val="32"/>
+          <w:szCs w:val="28"/>
+          <w:u w:val="single"/>
+        </w:rPr>
+      </w:pPr>
+    </w:p>
+    <w:p>
+      <w:pPr>
+        <w:rPr>
+          <w:rFonts w:ascii="Times New Roman" w:hAnsi="Times New Roman" w:cs="Times New Roman"/>
+          <w:b/>
+          <w:color w:val="000000" w:themeColor="text1"/>
+          <w:sz w:val="32"/>
+          <w:szCs w:val="28"/>
+          <w:u w:val="single"/>
+        </w:rPr>
+      </w:pPr>
+    </w:p>
+    <w:p>
+      <w:pPr>
+        <w:rPr>
+          <w:rFonts w:ascii="Times New Roman" w:hAnsi="Times New Roman" w:cs="Times New Roman"/>
+          <w:b/>
+          <w:color w:val="000000" w:themeColor="text1"/>
+          <w:sz w:val="32"/>
+          <w:szCs w:val="28"/>
+          <w:u w:val="single"/>
+        </w:rPr>
+      </w:pPr>
+    </w:p>
+    <w:p>
+      <w:pPr>
+        <w:rPr>
+          <w:rFonts w:ascii="Times New Roman" w:hAnsi="Times New Roman" w:cs="Times New Roman"/>
+          <w:b/>
+          <w:color w:val="000000" w:themeColor="text1"/>
+          <w:sz w:val="32"/>
+          <w:szCs w:val="28"/>
+          <w:u w:val="single"/>
+        </w:rPr>
+      </w:pPr>
+    </w:p>
+    <w:p>
+      <w:pPr>
+        <w:rPr>
+          <w:rFonts w:ascii="Times New Roman" w:hAnsi="Times New Roman" w:cs="Times New Roman"/>
+          <w:b/>
+          <w:color w:val="000000" w:themeColor="text1"/>
+          <w:sz w:val="32"/>
+          <w:szCs w:val="28"/>
+          <w:u w:val="single"/>
+        </w:rPr>
+      </w:pPr>
+    </w:p>
+    <w:p>
+      <w:pPr>
+        <w:rPr>
+          <w:rFonts w:ascii="Times New Roman" w:hAnsi="Times New Roman" w:cs="Times New Roman"/>
+          <w:b/>
+          <w:color w:val="000000" w:themeColor="text1"/>
+          <w:sz w:val="32"/>
+          <w:szCs w:val="28"/>
+          <w:u w:val="single"/>
+        </w:rPr>
+      </w:pPr>
+    </w:p>
+    <w:p>
+      <w:pPr>
+        <w:rPr>
+          <w:rFonts w:ascii="Times New Roman" w:hAnsi="Times New Roman" w:cs="Times New Roman"/>
+          <w:b/>
+          <w:color w:val="000000" w:themeColor="text1"/>
+          <w:sz w:val="32"/>
+          <w:szCs w:val="28"/>
+          <w:u w:val="single"/>
+        </w:rPr>
+      </w:pPr>
+    </w:p>
+    <w:p>
+      <w:pPr>
+        <w:rPr>
+          <w:rFonts w:ascii="Times New Roman" w:hAnsi="Times New Roman" w:cs="Times New Roman"/>
+          <w:b/>
+          <w:color w:val="000000" w:themeColor="text1"/>
+          <w:sz w:val="32"/>
+          <w:szCs w:val="28"/>
+          <w:u w:val="single"/>
+        </w:rPr>
+      </w:pPr>
+    </w:p>
+    <w:p>
+      <w:pPr>
+        <w:rPr>
+          <w:rFonts w:ascii="Times New Roman" w:hAnsi="Times New Roman" w:cs="Times New Roman"/>
+          <w:b/>
+          <w:color w:val="000000" w:themeColor="text1"/>
+          <w:sz w:val="32"/>
+          <w:szCs w:val="28"/>
+          <w:u w:val="single"/>
+        </w:rPr>
+      </w:pPr>
+    </w:p>
+    <w:p>
+      <w:pPr>
+        <w:rPr>
+          <w:rFonts w:ascii="Times New Roman" w:hAnsi="Times New Roman" w:cs="Times New Roman"/>
+          <w:b/>
+          <w:color w:val="000000" w:themeColor="text1"/>
+          <w:sz w:val="32"/>
+          <w:szCs w:val="28"/>
+          <w:u w:val="single"/>
+        </w:rPr>
+      </w:pPr>
+    </w:p>
+    <w:p>
+      <w:pPr>
+        <w:rPr>
+          <w:rFonts w:ascii="Times New Roman" w:hAnsi="Times New Roman" w:cs="Times New Roman"/>
+          <w:b/>
+          <w:color w:val="000000" w:themeColor="text1"/>
+          <w:sz w:val="32"/>
+          <w:szCs w:val="28"/>
+          <w:u w:val="single"/>
+        </w:rPr>
+      </w:pPr>
+    </w:p>
+    <w:p>
+      <w:pPr>
+        <w:rPr>
+          <w:rFonts w:ascii="Times New Roman" w:hAnsi="Times New Roman" w:cs="Times New Roman"/>
+          <w:b/>
+          <w:color w:val="000000" w:themeColor="text1"/>
+          <w:sz w:val="32"/>
+          <w:szCs w:val="28"/>
+          <w:u w:val="single"/>
+        </w:rPr>
+      </w:pPr>
+      <w:r>
+        <w:rPr>
+          <w:rFonts w:ascii="Times New Roman" w:hAnsi="Times New Roman" w:cs="Times New Roman"/>
+          <w:b/>
+          <w:color w:val="000000" w:themeColor="text1"/>
+          <w:sz w:val="32"/>
+          <w:szCs w:val="28"/>
+          <w:u w:val="single"/>
+        </w:rPr>
+        <w:t xml:space="preserve">ABOUT </w:t>
+      </w:r>
+      <w:r>
+        <w:rPr>
+          <w:rFonts w:ascii="Times New Roman" w:hAnsi="Times New Roman" w:cs="Times New Roman"/>
+          <w:b/>
+          <w:color w:val="000000" w:themeColor="text1"/>
+          <w:sz w:val="32"/>
+          <w:szCs w:val="28"/>
+          <w:u w:val="single"/>
+        </w:rPr>
+        <w:t>COMPLAINT PORTAL</w:t>
+      </w:r>
+      <w:r>
+        <w:rPr>
+          <w:rFonts w:ascii="Times New Roman" w:hAnsi="Times New Roman" w:cs="Times New Roman"/>
+          <w:b/>
+          <w:color w:val="000000" w:themeColor="text1"/>
+          <w:sz w:val="32"/>
+          <w:szCs w:val="28"/>
+          <w:u w:val="single"/>
+        </w:rPr>
+        <w:t>:</w:t>
+      </w:r>
+    </w:p>
+    <w:p>
+      <w:pPr>
+        <w:rPr>
+          <w:rFonts w:ascii="Times New Roman" w:hAnsi="Times New Roman" w:cs="Times New Roman"/>
+          <w:bCs/>
+          <w:sz w:val="32"/>
+          <w:szCs w:val="32"/>
+        </w:rPr>
+      </w:pPr>
+      <w:r>
+        <w:rPr>
+          <w:rFonts w:ascii="Times New Roman" w:hAnsi="Times New Roman" w:cs="Times New Roman"/>
+          <w:bCs/>
+          <w:sz w:val="32"/>
+          <w:szCs w:val="32"/>
+        </w:rPr>
+        <w:t>Following is a list of functionalities of the system. More functionalities that you find</w:t>
+      </w:r>
+    </w:p>
+    <w:p>
+      <w:pPr>
+        <w:rPr>
+          <w:rFonts w:ascii="Times New Roman" w:hAnsi="Times New Roman" w:cs="Times New Roman"/>
+          <w:bCs/>
+          <w:sz w:val="32"/>
+          <w:szCs w:val="32"/>
+        </w:rPr>
+      </w:pPr>
+      <w:r>
+        <w:rPr>
+          <w:rFonts w:ascii="Times New Roman" w:hAnsi="Times New Roman" w:cs="Times New Roman"/>
+          <w:bCs/>
+          <w:sz w:val="32"/>
+          <w:szCs w:val="32"/>
+        </w:rPr>
+        <w:t>appropriate can be added to this list.</w:t>
+      </w:r>
+    </w:p>
+    <w:p>
+      <w:pPr>
+        <w:rPr>
+          <w:rFonts w:ascii="Times New Roman" w:hAnsi="Times New Roman" w:cs="Times New Roman"/>
+          <w:bCs/>
+          <w:sz w:val="32"/>
+          <w:szCs w:val="32"/>
+        </w:rPr>
+      </w:pPr>
+    </w:p>
+    <w:p>
+      <w:pPr>
+        <w:rPr>
+          <w:rFonts w:ascii="Times New Roman" w:hAnsi="Times New Roman" w:cs="Times New Roman"/>
+          <w:bCs/>
+          <w:sz w:val="32"/>
+          <w:szCs w:val="32"/>
+        </w:rPr>
+      </w:pPr>
+      <w:r>
+        <w:rPr>
+          <w:rFonts w:ascii="Times New Roman" w:hAnsi="Times New Roman" w:cs="Times New Roman"/>
+          <w:bCs/>
+          <w:sz w:val="32"/>
+          <w:szCs w:val="32"/>
+        </w:rPr>
+        <w:t>1.</w:t>
+      </w:r>
+      <w:r>
+        <w:rPr>
+          <w:rFonts w:ascii="Times New Roman" w:hAnsi="Times New Roman" w:cs="Times New Roman"/>
+          <w:bCs/>
+          <w:sz w:val="32"/>
+          <w:szCs w:val="32"/>
+        </w:rPr>
+        <w:t xml:space="preserve"> Admin</w:t>
+      </w:r>
+      <w:r>
+        <w:rPr>
+          <w:rFonts w:ascii="Times New Roman" w:hAnsi="Times New Roman" w:cs="Times New Roman"/>
+          <w:bCs/>
+          <w:sz w:val="32"/>
+          <w:szCs w:val="32"/>
+        </w:rPr>
+        <w:t xml:space="preserve"> must have a valid User Id and password to login to the system</w:t>
+      </w:r>
+    </w:p>
+    <w:p>
+      <w:pPr>
+        <w:rPr>
+          <w:rFonts w:ascii="Times New Roman" w:hAnsi="Times New Roman" w:cs="Times New Roman"/>
+          <w:bCs/>
+          <w:sz w:val="32"/>
+          <w:szCs w:val="32"/>
+        </w:rPr>
+      </w:pPr>
+      <w:r>
+        <w:rPr>
+          <w:rFonts w:ascii="Times New Roman" w:hAnsi="Times New Roman" w:cs="Times New Roman"/>
+          <w:bCs/>
+          <w:sz w:val="32"/>
+          <w:szCs w:val="32"/>
+        </w:rPr>
+        <w:t>2</w:t>
+      </w:r>
+      <w:r>
+        <w:rPr>
+          <w:rFonts w:ascii="Times New Roman" w:hAnsi="Times New Roman" w:cs="Times New Roman"/>
+          <w:bCs/>
+          <w:sz w:val="32"/>
+          <w:szCs w:val="32"/>
+        </w:rPr>
+        <w:t xml:space="preserve">. After the valid user logs in he is shown the list of </w:t>
+      </w:r>
+      <w:proofErr w:type="gramStart"/>
+      <w:r>
+        <w:rPr>
+          <w:rFonts w:ascii="Times New Roman" w:hAnsi="Times New Roman" w:cs="Times New Roman"/>
+          <w:bCs/>
+          <w:sz w:val="32"/>
+          <w:szCs w:val="32"/>
+        </w:rPr>
+        <w:t>portal</w:t>
+      </w:r>
+      <w:proofErr w:type="gramEnd"/>
+      <w:r>
+        <w:rPr>
+          <w:rFonts w:ascii="Times New Roman" w:hAnsi="Times New Roman" w:cs="Times New Roman"/>
+          <w:bCs/>
+          <w:sz w:val="32"/>
+          <w:szCs w:val="32"/>
+        </w:rPr>
+        <w:t xml:space="preserve"> he has with the </w:t>
+      </w:r>
+      <w:r>
+        <w:rPr>
+          <w:rFonts w:ascii="Times New Roman" w:hAnsi="Times New Roman" w:cs="Times New Roman"/>
+          <w:bCs/>
+          <w:sz w:val="32"/>
+          <w:szCs w:val="32"/>
+        </w:rPr>
+        <w:t>complaint</w:t>
+      </w:r>
+      <w:r>
+        <w:rPr>
+          <w:rFonts w:ascii="Times New Roman" w:hAnsi="Times New Roman" w:cs="Times New Roman"/>
+          <w:bCs/>
+          <w:sz w:val="32"/>
+          <w:szCs w:val="32"/>
+        </w:rPr>
+        <w:t>.</w:t>
+      </w:r>
+    </w:p>
+    <w:p>
+      <w:pPr>
+        <w:rPr>
+          <w:rFonts w:ascii="Times New Roman" w:hAnsi="Times New Roman" w:cs="Times New Roman"/>
+          <w:bCs/>
+          <w:sz w:val="32"/>
+          <w:szCs w:val="32"/>
+        </w:rPr>
+      </w:pPr>
+      <w:r>
+        <w:rPr>
+          <w:rFonts w:ascii="Times New Roman" w:hAnsi="Times New Roman" w:cs="Times New Roman"/>
+          <w:bCs/>
+          <w:sz w:val="32"/>
+          <w:szCs w:val="32"/>
+        </w:rPr>
+        <w:t>3</w:t>
+      </w:r>
+      <w:r>
+        <w:rPr>
+          <w:rFonts w:ascii="Times New Roman" w:hAnsi="Times New Roman" w:cs="Times New Roman"/>
+          <w:bCs/>
+          <w:sz w:val="32"/>
+          <w:szCs w:val="32"/>
+        </w:rPr>
+        <w:t xml:space="preserve">. On selecting the desired </w:t>
+      </w:r>
+      <w:r>
+        <w:rPr>
+          <w:rFonts w:ascii="Times New Roman" w:hAnsi="Times New Roman" w:cs="Times New Roman"/>
+          <w:bCs/>
+          <w:sz w:val="32"/>
+          <w:szCs w:val="32"/>
+        </w:rPr>
+        <w:t>complaint</w:t>
+      </w:r>
+      <w:r>
+        <w:rPr>
+          <w:rFonts w:ascii="Times New Roman" w:hAnsi="Times New Roman" w:cs="Times New Roman"/>
+          <w:bCs/>
+          <w:sz w:val="32"/>
+          <w:szCs w:val="32"/>
+        </w:rPr>
+        <w:t xml:space="preserve"> he is taken to a page which shows the present</w:t>
+      </w:r>
+      <w:r>
+        <w:rPr>
+          <w:rFonts w:ascii="Times New Roman" w:hAnsi="Times New Roman" w:cs="Times New Roman"/>
+          <w:bCs/>
+          <w:sz w:val="32"/>
+          <w:szCs w:val="32"/>
+        </w:rPr>
+        <w:t>, admin can also change complaint status.</w:t>
+      </w:r>
+    </w:p>
+    <w:p/>
+    <w:p/>
+    <w:p/>
+    <w:p/>
+    <w:p/>
+    <w:p/>
+    <w:p/>
+    <w:p/>
+    <w:p/>
+    <w:p/>
+    <w:p/>
+    <w:p/>
+    <w:p/>
+    <w:p/>
+    <w:p/>
+    <w:p/>
+    <w:p/>
+    <w:p>
+      <w:pPr>
+        <w:rPr>
+          <w:b/>
+          <w:bCs/>
+          <w:sz w:val="36"/>
+          <w:szCs w:val="36"/>
+        </w:rPr>
+      </w:pPr>
+      <w:r>
+        <w:rPr>
+          <w:b/>
+          <w:bCs/>
+          <w:sz w:val="36"/>
+          <w:szCs w:val="36"/>
+        </w:rPr>
         <w:t>After login success show complaint lists</w:t>
       </w:r>
       <w:r>
+        <w:rPr>
+          <w:b/>
+          <w:bCs/>
+          <w:sz w:val="36"/>
+          <w:szCs w:val="36"/>
+        </w:rPr>
         <w:br/>
       </w:r>
     </w:p>
     <w:p>
+      <w:pPr>
+        <w:jc w:val="center"/>
+      </w:pPr>
       <w:r>
         <w:rPr>
           <w:noProof/>
@@ -135,11 +619,28 @@
     </w:p>
     <w:p/>
     <w:p>
-      <w:r>
+      <w:pPr>
+        <w:rPr>
+          <w:b/>
+          <w:bCs/>
+          <w:sz w:val="36"/>
+          <w:szCs w:val="36"/>
+        </w:rPr>
+      </w:pPr>
+      <w:r>
+        <w:rPr>
+          <w:b/>
+          <w:bCs/>
+          <w:sz w:val="36"/>
+          <w:szCs w:val="36"/>
+        </w:rPr>
         <w:t>Admin view to single complaint on click view</w:t>
       </w:r>
     </w:p>
     <w:p>
+      <w:pPr>
+        <w:jc w:val="center"/>
+      </w:pPr>
       <w:r>
         <w:rPr>
           <w:noProof/>
@@ -188,8 +689,21 @@
     <w:p/>
     <w:p/>
     <w:p>
-      <w:r>
-        <w:lastRenderedPageBreak/>
+      <w:pPr>
+        <w:rPr>
+          <w:b/>
+          <w:bCs/>
+          <w:sz w:val="36"/>
+          <w:szCs w:val="36"/>
+        </w:rPr>
+      </w:pPr>
+      <w:r>
+        <w:rPr>
+          <w:b/>
+          <w:bCs/>
+          <w:sz w:val="36"/>
+          <w:szCs w:val="36"/>
+        </w:rPr>
         <w:t>Admin can change status of complaint</w:t>
       </w:r>
     </w:p>

</xml_diff>